<commit_message>
Minor cleanup changes, still needs review by either Natalie or Bryon
</commit_message>
<xml_diff>
--- a/GPT Requirements.docx
+++ b/GPT Requirements.docx
@@ -466,7 +466,7 @@
           <w:sz w:val="24"/>
           <w:shd w:fill="auto" w:val="clear"/>
         </w:rPr>
-        <w:t xml:space="preserve">Configuration Changes:</w:t>
+        <w:t xml:space="preserve">Configuration Changes: DONE</w:t>
       </w:r>
     </w:p>
     <w:p>
@@ -599,7 +599,7 @@
           <w:sz w:val="24"/>
           <w:shd w:fill="auto" w:val="clear"/>
         </w:rPr>
-        <w:t xml:space="preserve">Backup and Recovery:</w:t>
+        <w:t xml:space="preserve">Backup and Recovery: DONE</w:t>
       </w:r>
     </w:p>
     <w:p>
@@ -699,7 +699,7 @@
           <w:sz w:val="24"/>
           <w:shd w:fill="auto" w:val="clear"/>
         </w:rPr>
-        <w:t xml:space="preserve">Security Measures:</w:t>
+        <w:t xml:space="preserve">Security Measures: DONE</w:t>
       </w:r>
     </w:p>
     <w:p>
@@ -799,7 +799,7 @@
           <w:sz w:val="24"/>
           <w:shd w:fill="auto" w:val="clear"/>
         </w:rPr>
-        <w:t xml:space="preserve">Compliance and Regulations:</w:t>
+        <w:t xml:space="preserve">Compliance and Regulations: DONE</w:t>
       </w:r>
     </w:p>
     <w:p>

</xml_diff>